<commit_message>
Implemented Aug 7 2023 feedback
</commit_message>
<xml_diff>
--- a/docassemble/PowerOfAttorneyResignation/data/templates/poa_resignation_docassemble.docx
+++ b/docassemble/PowerOfAttorneyResignation/data/templates/poa_resignation_docassemble.docx
@@ -41,7 +41,21 @@
         <w:rPr>
           <w:rFonts w:ascii="Arial" w:hAnsi="Arial" w:cs="Arial"/>
         </w:rPr>
-        <w:t>{{user.name.full(middle='full')}}</w:t>
+        <w:t>{{</w:t>
+      </w:r>
+      <w:proofErr w:type="spellStart"/>
+      <w:r>
+        <w:rPr>
+          <w:rFonts w:ascii="Arial" w:hAnsi="Arial" w:cs="Arial"/>
+        </w:rPr>
+        <w:t>user.name.full</w:t>
+      </w:r>
+      <w:proofErr w:type="spellEnd"/>
+      <w:r>
+        <w:rPr>
+          <w:rFonts w:ascii="Arial" w:hAnsi="Arial" w:cs="Arial"/>
+        </w:rPr>
+        <w:t>(middle='full')}}</w:t>
       </w:r>
       <w:r>
         <w:rPr>
@@ -59,7 +73,35 @@
         <w:rPr>
           <w:rFonts w:ascii="Arial" w:hAnsi="Arial" w:cs="Arial"/>
         </w:rPr>
-        <w:t>{{user.address.line_one(bare = True)}}, {{user.address.line_two()}}</w:t>
+        <w:t>{{</w:t>
+      </w:r>
+      <w:proofErr w:type="spellStart"/>
+      <w:r>
+        <w:rPr>
+          <w:rFonts w:ascii="Arial" w:hAnsi="Arial" w:cs="Arial"/>
+        </w:rPr>
+        <w:t>user.address.line_one</w:t>
+      </w:r>
+      <w:proofErr w:type="spellEnd"/>
+      <w:r>
+        <w:rPr>
+          <w:rFonts w:ascii="Arial" w:hAnsi="Arial" w:cs="Arial"/>
+        </w:rPr>
+        <w:t>(bare = True)}}, {{</w:t>
+      </w:r>
+      <w:proofErr w:type="spellStart"/>
+      <w:r>
+        <w:rPr>
+          <w:rFonts w:ascii="Arial" w:hAnsi="Arial" w:cs="Arial"/>
+        </w:rPr>
+        <w:t>user.address.line_two</w:t>
+      </w:r>
+      <w:proofErr w:type="spellEnd"/>
+      <w:r>
+        <w:rPr>
+          <w:rFonts w:ascii="Arial" w:hAnsi="Arial" w:cs="Arial"/>
+        </w:rPr>
+        <w:t>()}}</w:t>
       </w:r>
       <w:r>
         <w:rPr>
@@ -71,7 +113,35 @@
         <w:rPr>
           <w:rFonts w:ascii="Arial" w:hAnsi="Arial" w:cs="Arial"/>
         </w:rPr>
-        <w:t xml:space="preserve"> {% if poa_type ==”Health care” %}Durable Power of Attorney for Health Care dated {{health_start_date}}</w:t>
+        <w:t xml:space="preserve"> {% if </w:t>
+      </w:r>
+      <w:proofErr w:type="spellStart"/>
+      <w:r>
+        <w:rPr>
+          <w:rFonts w:ascii="Arial" w:hAnsi="Arial" w:cs="Arial"/>
+        </w:rPr>
+        <w:t>poa_type</w:t>
+      </w:r>
+      <w:proofErr w:type="spellEnd"/>
+      <w:r>
+        <w:rPr>
+          <w:rFonts w:ascii="Arial" w:hAnsi="Arial" w:cs="Arial"/>
+        </w:rPr>
+        <w:t xml:space="preserve"> ==”Health care” %}Durable Power of Attorney for Health Care dated {{</w:t>
+      </w:r>
+      <w:proofErr w:type="spellStart"/>
+      <w:r>
+        <w:rPr>
+          <w:rFonts w:ascii="Arial" w:hAnsi="Arial" w:cs="Arial"/>
+        </w:rPr>
+        <w:t>health_start_date</w:t>
+      </w:r>
+      <w:proofErr w:type="spellEnd"/>
+      <w:r>
+        <w:rPr>
+          <w:rFonts w:ascii="Arial" w:hAnsi="Arial" w:cs="Arial"/>
+        </w:rPr>
+        <w:t>}}</w:t>
       </w:r>
       <w:r>
         <w:rPr>
@@ -83,7 +153,40 @@
         <w:rPr>
           <w:rFonts w:ascii="Arial" w:hAnsi="Arial" w:cs="Arial"/>
         </w:rPr>
-        <w:t xml:space="preserve"> {% endif %}{% if p</w:t>
+        <w:t xml:space="preserve"> </w:t>
+      </w:r>
+      <w:r>
+        <w:rPr>
+          <w:rFonts w:ascii="Arial" w:hAnsi="Arial" w:cs="Arial"/>
+        </w:rPr>
+        <w:t xml:space="preserve">{% </w:t>
+      </w:r>
+      <w:proofErr w:type="spellStart"/>
+      <w:r>
+        <w:rPr>
+          <w:rFonts w:ascii="Arial" w:hAnsi="Arial" w:cs="Arial"/>
+        </w:rPr>
+        <w:t>el</w:t>
+      </w:r>
+      <w:r>
+        <w:rPr>
+          <w:rFonts w:ascii="Arial" w:hAnsi="Arial" w:cs="Arial"/>
+        </w:rPr>
+        <w:t>if</w:t>
+      </w:r>
+      <w:proofErr w:type="spellEnd"/>
+      <w:r>
+        <w:rPr>
+          <w:rFonts w:ascii="Arial" w:hAnsi="Arial" w:cs="Arial"/>
+        </w:rPr>
+        <w:t xml:space="preserve"> </w:t>
+      </w:r>
+      <w:proofErr w:type="spellStart"/>
+      <w:r>
+        <w:rPr>
+          <w:rFonts w:ascii="Arial" w:hAnsi="Arial" w:cs="Arial"/>
+        </w:rPr>
+        <w:t>p</w:t>
       </w:r>
       <w:r>
         <w:rPr>
@@ -95,37 +198,14 @@
         <w:rPr>
           <w:rFonts w:ascii="Arial" w:hAnsi="Arial" w:cs="Arial"/>
         </w:rPr>
-        <w:t>a_type == “Property” %}Durable Power of Attorney for Property and dated {{property_start_date}}</w:t>
-      </w:r>
-      <w:r>
-        <w:rPr>
-          <w:rFonts w:ascii="Arial" w:hAnsi="Arial" w:cs="Arial"/>
-        </w:rPr>
-        <w:t>,</w:t>
-      </w:r>
-      <w:r>
-        <w:rPr>
-          <w:rFonts w:ascii="Arial" w:hAnsi="Arial" w:cs="Arial"/>
-        </w:rPr>
-        <w:t xml:space="preserve"> {% endif %}{% if poa_type == “Both” %}Durable Power of Attorney for Health Care dated {{health_start_date}}</w:t>
-      </w:r>
-      <w:r>
-        <w:rPr>
-          <w:rFonts w:ascii="Arial" w:hAnsi="Arial" w:cs="Arial"/>
-        </w:rPr>
-        <w:t>,</w:t>
-      </w:r>
-      <w:r>
-        <w:rPr>
-          <w:rFonts w:ascii="Arial" w:hAnsi="Arial" w:cs="Arial"/>
-        </w:rPr>
-        <w:t xml:space="preserve"> and the Durable Po</w:t>
-      </w:r>
-      <w:r>
-        <w:rPr>
-          <w:rFonts w:ascii="Arial" w:hAnsi="Arial" w:cs="Arial"/>
-        </w:rPr>
-        <w:t>wer of Attorney for Property</w:t>
+        <w:t>a_type</w:t>
+      </w:r>
+      <w:proofErr w:type="spellEnd"/>
+      <w:r>
+        <w:rPr>
+          <w:rFonts w:ascii="Arial" w:hAnsi="Arial" w:cs="Arial"/>
+        </w:rPr>
+        <w:t xml:space="preserve"> == “Property” %}Durable Power of Attorney for Property </w:t>
       </w:r>
       <w:bookmarkStart w:id="0" w:name="_GoBack"/>
       <w:bookmarkEnd w:id="0"/>
@@ -133,7 +213,21 @@
         <w:rPr>
           <w:rFonts w:ascii="Arial" w:hAnsi="Arial" w:cs="Arial"/>
         </w:rPr>
-        <w:t xml:space="preserve"> dated {{property_start_date}}</w:t>
+        <w:t>dated {{</w:t>
+      </w:r>
+      <w:proofErr w:type="spellStart"/>
+      <w:r>
+        <w:rPr>
+          <w:rFonts w:ascii="Arial" w:hAnsi="Arial" w:cs="Arial"/>
+        </w:rPr>
+        <w:t>property_start_date</w:t>
+      </w:r>
+      <w:proofErr w:type="spellEnd"/>
+      <w:r>
+        <w:rPr>
+          <w:rFonts w:ascii="Arial" w:hAnsi="Arial" w:cs="Arial"/>
+        </w:rPr>
+        <w:t>}}</w:t>
       </w:r>
       <w:r>
         <w:rPr>
@@ -145,19 +239,55 @@
         <w:rPr>
           <w:rFonts w:ascii="Arial" w:hAnsi="Arial" w:cs="Arial"/>
         </w:rPr>
-        <w:t xml:space="preserve"> {% endif %}</w:t>
-      </w:r>
-      <w:r>
-        <w:rPr>
-          <w:rFonts w:ascii="Arial" w:hAnsi="Arial" w:cs="Arial"/>
-        </w:rPr>
-        <w:t>created by {{principal.name.full(middle=’full’)}}.</w:t>
-      </w:r>
-      <w:r>
-        <w:rPr>
-          <w:rFonts w:ascii="Arial" w:hAnsi="Arial" w:cs="Arial"/>
-        </w:rPr>
-        <w:t xml:space="preserve"> My resignation is effective {% if poa_type == “Health care” %}{{health_end_date}}.{% endif %}{%if poa_type == “Property” %}{{property_end_date}}.{% endif %}{% if poa_type == “Both” %}for the Durable Power of Attorney for Health care on {{health_end_date}}</w:t>
+        <w:t xml:space="preserve"> </w:t>
+      </w:r>
+      <w:r>
+        <w:rPr>
+          <w:rFonts w:ascii="Arial" w:hAnsi="Arial" w:cs="Arial"/>
+        </w:rPr>
+        <w:t xml:space="preserve">{% </w:t>
+      </w:r>
+      <w:proofErr w:type="spellStart"/>
+      <w:r>
+        <w:rPr>
+          <w:rFonts w:ascii="Arial" w:hAnsi="Arial" w:cs="Arial"/>
+        </w:rPr>
+        <w:t>elif</w:t>
+      </w:r>
+      <w:proofErr w:type="spellEnd"/>
+      <w:r>
+        <w:rPr>
+          <w:rFonts w:ascii="Arial" w:hAnsi="Arial" w:cs="Arial"/>
+        </w:rPr>
+        <w:t xml:space="preserve"> </w:t>
+      </w:r>
+      <w:proofErr w:type="spellStart"/>
+      <w:r>
+        <w:rPr>
+          <w:rFonts w:ascii="Arial" w:hAnsi="Arial" w:cs="Arial"/>
+        </w:rPr>
+        <w:t>poa_type</w:t>
+      </w:r>
+      <w:proofErr w:type="spellEnd"/>
+      <w:r>
+        <w:rPr>
+          <w:rFonts w:ascii="Arial" w:hAnsi="Arial" w:cs="Arial"/>
+        </w:rPr>
+        <w:t xml:space="preserve"> == “Both” %}Durable Power of Attorney for Health Care dated {{</w:t>
+      </w:r>
+      <w:proofErr w:type="spellStart"/>
+      <w:r>
+        <w:rPr>
+          <w:rFonts w:ascii="Arial" w:hAnsi="Arial" w:cs="Arial"/>
+        </w:rPr>
+        <w:t>health_start_date</w:t>
+      </w:r>
+      <w:proofErr w:type="spellEnd"/>
+      <w:r>
+        <w:rPr>
+          <w:rFonts w:ascii="Arial" w:hAnsi="Arial" w:cs="Arial"/>
+        </w:rPr>
+        <w:t>}}</w:t>
       </w:r>
       <w:r>
         <w:rPr>
@@ -169,7 +299,289 @@
         <w:rPr>
           <w:rFonts w:ascii="Arial" w:hAnsi="Arial" w:cs="Arial"/>
         </w:rPr>
-        <w:t xml:space="preserve"> and is effective for the Durable Power of Attorney for Property on {{property_end_date}}.{% endif %}</w:t>
+        <w:t xml:space="preserve"> and the Durable Po</w:t>
+      </w:r>
+      <w:r>
+        <w:rPr>
+          <w:rFonts w:ascii="Arial" w:hAnsi="Arial" w:cs="Arial"/>
+        </w:rPr>
+        <w:t>wer of Attorney for Property</w:t>
+      </w:r>
+      <w:r>
+        <w:rPr>
+          <w:rFonts w:ascii="Arial" w:hAnsi="Arial" w:cs="Arial"/>
+        </w:rPr>
+        <w:t xml:space="preserve"> dated {{</w:t>
+      </w:r>
+      <w:proofErr w:type="spellStart"/>
+      <w:r>
+        <w:rPr>
+          <w:rFonts w:ascii="Arial" w:hAnsi="Arial" w:cs="Arial"/>
+        </w:rPr>
+        <w:t>property_start_date</w:t>
+      </w:r>
+      <w:proofErr w:type="spellEnd"/>
+      <w:r>
+        <w:rPr>
+          <w:rFonts w:ascii="Arial" w:hAnsi="Arial" w:cs="Arial"/>
+        </w:rPr>
+        <w:t>}}</w:t>
+      </w:r>
+      <w:r>
+        <w:rPr>
+          <w:rFonts w:ascii="Arial" w:hAnsi="Arial" w:cs="Arial"/>
+        </w:rPr>
+        <w:t>,</w:t>
+      </w:r>
+      <w:r>
+        <w:rPr>
+          <w:rFonts w:ascii="Arial" w:hAnsi="Arial" w:cs="Arial"/>
+        </w:rPr>
+        <w:t xml:space="preserve"> {% </w:t>
+      </w:r>
+      <w:proofErr w:type="spellStart"/>
+      <w:r>
+        <w:rPr>
+          <w:rFonts w:ascii="Arial" w:hAnsi="Arial" w:cs="Arial"/>
+        </w:rPr>
+        <w:t>endif</w:t>
+      </w:r>
+      <w:proofErr w:type="spellEnd"/>
+      <w:r>
+        <w:rPr>
+          <w:rFonts w:ascii="Arial" w:hAnsi="Arial" w:cs="Arial"/>
+        </w:rPr>
+        <w:t xml:space="preserve"> %}</w:t>
+      </w:r>
+      <w:r>
+        <w:rPr>
+          <w:rFonts w:ascii="Arial" w:hAnsi="Arial" w:cs="Arial"/>
+        </w:rPr>
+        <w:t>created by {{</w:t>
+      </w:r>
+      <w:proofErr w:type="spellStart"/>
+      <w:r>
+        <w:rPr>
+          <w:rFonts w:ascii="Arial" w:hAnsi="Arial" w:cs="Arial"/>
+        </w:rPr>
+        <w:t>principal.name.full</w:t>
+      </w:r>
+      <w:proofErr w:type="spellEnd"/>
+      <w:r>
+        <w:rPr>
+          <w:rFonts w:ascii="Arial" w:hAnsi="Arial" w:cs="Arial"/>
+        </w:rPr>
+        <w:t>(middle=’full’)}}.</w:t>
+      </w:r>
+      <w:r>
+        <w:rPr>
+          <w:rFonts w:ascii="Arial" w:hAnsi="Arial" w:cs="Arial"/>
+        </w:rPr>
+        <w:t xml:space="preserve"> My resignation is effective {% if </w:t>
+      </w:r>
+      <w:proofErr w:type="spellStart"/>
+      <w:r>
+        <w:rPr>
+          <w:rFonts w:ascii="Arial" w:hAnsi="Arial" w:cs="Arial"/>
+        </w:rPr>
+        <w:t>poa_type</w:t>
+      </w:r>
+      <w:proofErr w:type="spellEnd"/>
+      <w:r>
+        <w:rPr>
+          <w:rFonts w:ascii="Arial" w:hAnsi="Arial" w:cs="Arial"/>
+        </w:rPr>
+        <w:t xml:space="preserve"> == “Health care” </w:t>
+      </w:r>
+      <w:proofErr w:type="gramStart"/>
+      <w:r>
+        <w:rPr>
+          <w:rFonts w:ascii="Arial" w:hAnsi="Arial" w:cs="Arial"/>
+        </w:rPr>
+        <w:t>%</w:t>
+      </w:r>
+      <w:r>
+        <w:rPr>
+          <w:rFonts w:ascii="Arial" w:hAnsi="Arial" w:cs="Arial"/>
+        </w:rPr>
+        <w:t>}{</w:t>
+      </w:r>
+      <w:proofErr w:type="gramEnd"/>
+      <w:r>
+        <w:rPr>
+          <w:rFonts w:ascii="Arial" w:hAnsi="Arial" w:cs="Arial"/>
+        </w:rPr>
+        <w:t>{</w:t>
+      </w:r>
+      <w:proofErr w:type="spellStart"/>
+      <w:r>
+        <w:rPr>
+          <w:rFonts w:ascii="Arial" w:hAnsi="Arial" w:cs="Arial"/>
+        </w:rPr>
+        <w:t>health_end_date</w:t>
+      </w:r>
+      <w:proofErr w:type="spellEnd"/>
+      <w:r>
+        <w:rPr>
+          <w:rFonts w:ascii="Arial" w:hAnsi="Arial" w:cs="Arial"/>
+        </w:rPr>
+        <w:t>}}.</w:t>
+      </w:r>
+      <w:r>
+        <w:rPr>
+          <w:rFonts w:ascii="Arial" w:hAnsi="Arial" w:cs="Arial"/>
+        </w:rPr>
+        <w:t>{%</w:t>
+      </w:r>
+      <w:proofErr w:type="spellStart"/>
+      <w:r>
+        <w:rPr>
+          <w:rFonts w:ascii="Arial" w:hAnsi="Arial" w:cs="Arial"/>
+        </w:rPr>
+        <w:t>elif</w:t>
+      </w:r>
+      <w:proofErr w:type="spellEnd"/>
+      <w:r>
+        <w:rPr>
+          <w:rFonts w:ascii="Arial" w:hAnsi="Arial" w:cs="Arial"/>
+        </w:rPr>
+        <w:t xml:space="preserve"> </w:t>
+      </w:r>
+      <w:proofErr w:type="spellStart"/>
+      <w:r>
+        <w:rPr>
+          <w:rFonts w:ascii="Arial" w:hAnsi="Arial" w:cs="Arial"/>
+        </w:rPr>
+        <w:t>poa_type</w:t>
+      </w:r>
+      <w:proofErr w:type="spellEnd"/>
+      <w:r>
+        <w:rPr>
+          <w:rFonts w:ascii="Arial" w:hAnsi="Arial" w:cs="Arial"/>
+        </w:rPr>
+        <w:t xml:space="preserve"> == “Property” %}{</w:t>
+      </w:r>
+      <w:r>
+        <w:rPr>
+          <w:rFonts w:ascii="Arial" w:hAnsi="Arial" w:cs="Arial"/>
+        </w:rPr>
+        <w:t>{</w:t>
+      </w:r>
+      <w:proofErr w:type="spellStart"/>
+      <w:r>
+        <w:rPr>
+          <w:rFonts w:ascii="Arial" w:hAnsi="Arial" w:cs="Arial"/>
+        </w:rPr>
+        <w:t>property_end_date</w:t>
+      </w:r>
+      <w:proofErr w:type="spellEnd"/>
+      <w:r>
+        <w:rPr>
+          <w:rFonts w:ascii="Arial" w:hAnsi="Arial" w:cs="Arial"/>
+        </w:rPr>
+        <w:t xml:space="preserve">}}. </w:t>
+      </w:r>
+      <w:r>
+        <w:rPr>
+          <w:rFonts w:ascii="Arial" w:hAnsi="Arial" w:cs="Arial"/>
+        </w:rPr>
+        <w:t xml:space="preserve">{% </w:t>
+      </w:r>
+      <w:proofErr w:type="spellStart"/>
+      <w:r>
+        <w:rPr>
+          <w:rFonts w:ascii="Arial" w:hAnsi="Arial" w:cs="Arial"/>
+        </w:rPr>
+        <w:t>elif</w:t>
+      </w:r>
+      <w:proofErr w:type="spellEnd"/>
+      <w:r>
+        <w:rPr>
+          <w:rFonts w:ascii="Arial" w:hAnsi="Arial" w:cs="Arial"/>
+        </w:rPr>
+        <w:t xml:space="preserve"> </w:t>
+      </w:r>
+      <w:proofErr w:type="spellStart"/>
+      <w:r>
+        <w:rPr>
+          <w:rFonts w:ascii="Arial" w:hAnsi="Arial" w:cs="Arial"/>
+        </w:rPr>
+        <w:t>poa_type</w:t>
+      </w:r>
+      <w:proofErr w:type="spellEnd"/>
+      <w:r>
+        <w:rPr>
+          <w:rFonts w:ascii="Arial" w:hAnsi="Arial" w:cs="Arial"/>
+        </w:rPr>
+        <w:t xml:space="preserve"> == “Both” </w:t>
+      </w:r>
+      <w:proofErr w:type="gramStart"/>
+      <w:r>
+        <w:rPr>
+          <w:rFonts w:ascii="Arial" w:hAnsi="Arial" w:cs="Arial"/>
+        </w:rPr>
+        <w:t>%}for</w:t>
+      </w:r>
+      <w:proofErr w:type="gramEnd"/>
+      <w:r>
+        <w:rPr>
+          <w:rFonts w:ascii="Arial" w:hAnsi="Arial" w:cs="Arial"/>
+        </w:rPr>
+        <w:t xml:space="preserve"> the Durable Power of Attorney for Health care on {{</w:t>
+      </w:r>
+      <w:proofErr w:type="spellStart"/>
+      <w:r>
+        <w:rPr>
+          <w:rFonts w:ascii="Arial" w:hAnsi="Arial" w:cs="Arial"/>
+        </w:rPr>
+        <w:t>health_end_date</w:t>
+      </w:r>
+      <w:proofErr w:type="spellEnd"/>
+      <w:r>
+        <w:rPr>
+          <w:rFonts w:ascii="Arial" w:hAnsi="Arial" w:cs="Arial"/>
+        </w:rPr>
+        <w:t>}}</w:t>
+      </w:r>
+      <w:r>
+        <w:rPr>
+          <w:rFonts w:ascii="Arial" w:hAnsi="Arial" w:cs="Arial"/>
+        </w:rPr>
+        <w:t>,</w:t>
+      </w:r>
+      <w:r>
+        <w:rPr>
+          <w:rFonts w:ascii="Arial" w:hAnsi="Arial" w:cs="Arial"/>
+        </w:rPr>
+        <w:t xml:space="preserve"> and is effective for the Durable Power of Attorney for Property on {{</w:t>
+      </w:r>
+      <w:proofErr w:type="spellStart"/>
+      <w:r>
+        <w:rPr>
+          <w:rFonts w:ascii="Arial" w:hAnsi="Arial" w:cs="Arial"/>
+        </w:rPr>
+        <w:t>property_end_date</w:t>
+      </w:r>
+      <w:proofErr w:type="spellEnd"/>
+      <w:r>
+        <w:rPr>
+          <w:rFonts w:ascii="Arial" w:hAnsi="Arial" w:cs="Arial"/>
+        </w:rPr>
+        <w:t xml:space="preserve">}}.{% </w:t>
+      </w:r>
+      <w:proofErr w:type="spellStart"/>
+      <w:r>
+        <w:rPr>
+          <w:rFonts w:ascii="Arial" w:hAnsi="Arial" w:cs="Arial"/>
+        </w:rPr>
+        <w:t>endif</w:t>
+      </w:r>
+      <w:proofErr w:type="spellEnd"/>
+      <w:r>
+        <w:rPr>
+          <w:rFonts w:ascii="Arial" w:hAnsi="Arial" w:cs="Arial"/>
+        </w:rPr>
+        <w:t xml:space="preserve"> %}</w:t>
       </w:r>
     </w:p>
     <w:p>

</xml_diff>

<commit_message>
Implemented international address for user
</commit_message>
<xml_diff>
--- a/docassemble/PowerOfAttorneyResignation/data/templates/poa_resignation_docassemble.docx
+++ b/docassemble/PowerOfAttorneyResignation/data/templates/poa_resignation_docassemble.docx
@@ -1,6 +1,6 @@
 
 <file path=word/document.xml><?xml version="1.0" encoding="utf-8"?>
-<w:document xmlns:wpc="http://schemas.microsoft.com/office/word/2010/wordprocessingCanvas" xmlns:cx="http://schemas.microsoft.com/office/drawing/2014/chartex" xmlns:mc="http://schemas.openxmlformats.org/markup-compatibility/2006" xmlns:o="urn:schemas-microsoft-com:office:office" xmlns:r="http://schemas.openxmlformats.org/officeDocument/2006/relationships" xmlns:m="http://schemas.openxmlformats.org/officeDocument/2006/math" xmlns:v="urn:schemas-microsoft-com:vml" xmlns:wp14="http://schemas.microsoft.com/office/word/2010/wordprocessingDrawing" xmlns:wp="http://schemas.openxmlformats.org/drawingml/2006/wordprocessingDrawing" xmlns:w10="urn:schemas-microsoft-com:office:word" xmlns:w="http://schemas.openxmlformats.org/wordprocessingml/2006/main" xmlns:w14="http://schemas.microsoft.com/office/word/2010/wordml" xmlns:w15="http://schemas.microsoft.com/office/word/2012/wordml" xmlns:w16se="http://schemas.microsoft.com/office/word/2015/wordml/symex" xmlns:wpg="http://schemas.microsoft.com/office/word/2010/wordprocessingGroup" xmlns:wpi="http://schemas.microsoft.com/office/word/2010/wordprocessingInk" xmlns:wne="http://schemas.microsoft.com/office/word/2006/wordml" xmlns:wps="http://schemas.microsoft.com/office/word/2010/wordprocessingShape" mc:Ignorable="w14 w15 w16se wp14">
+<w:document xmlns:wpc="http://schemas.microsoft.com/office/word/2010/wordprocessingCanvas" xmlns:cx="http://schemas.microsoft.com/office/drawing/2014/chartex" xmlns:cx1="http://schemas.microsoft.com/office/drawing/2015/9/8/chartex" xmlns:cx2="http://schemas.microsoft.com/office/drawing/2015/10/21/chartex" xmlns:cx3="http://schemas.microsoft.com/office/drawing/2016/5/9/chartex" xmlns:cx4="http://schemas.microsoft.com/office/drawing/2016/5/10/chartex" xmlns:cx5="http://schemas.microsoft.com/office/drawing/2016/5/11/chartex" xmlns:cx6="http://schemas.microsoft.com/office/drawing/2016/5/12/chartex" xmlns:cx7="http://schemas.microsoft.com/office/drawing/2016/5/13/chartex" xmlns:cx8="http://schemas.microsoft.com/office/drawing/2016/5/14/chartex" xmlns:mc="http://schemas.openxmlformats.org/markup-compatibility/2006" xmlns:aink="http://schemas.microsoft.com/office/drawing/2016/ink" xmlns:am3d="http://schemas.microsoft.com/office/drawing/2017/model3d" xmlns:o="urn:schemas-microsoft-com:office:office" xmlns:oel="http://schemas.microsoft.com/office/2019/extlst" xmlns:r="http://schemas.openxmlformats.org/officeDocument/2006/relationships" xmlns:m="http://schemas.openxmlformats.org/officeDocument/2006/math" xmlns:v="urn:schemas-microsoft-com:vml" xmlns:wp14="http://schemas.microsoft.com/office/word/2010/wordprocessingDrawing" xmlns:wp="http://schemas.openxmlformats.org/drawingml/2006/wordprocessingDrawing" xmlns:w10="urn:schemas-microsoft-com:office:word" xmlns:w="http://schemas.openxmlformats.org/wordprocessingml/2006/main" xmlns:w14="http://schemas.microsoft.com/office/word/2010/wordml" xmlns:w15="http://schemas.microsoft.com/office/word/2012/wordml" xmlns:w16cex="http://schemas.microsoft.com/office/word/2018/wordml/cex" xmlns:w16cid="http://schemas.microsoft.com/office/word/2016/wordml/cid" xmlns:w16="http://schemas.microsoft.com/office/word/2018/wordml" xmlns:w16sdtdh="http://schemas.microsoft.com/office/word/2020/wordml/sdtdatahash" xmlns:w16se="http://schemas.microsoft.com/office/word/2015/wordml/symex" xmlns:wpg="http://schemas.microsoft.com/office/word/2010/wordprocessingGroup" xmlns:wpi="http://schemas.microsoft.com/office/word/2010/wordprocessingInk" xmlns:wne="http://schemas.microsoft.com/office/word/2006/wordml" xmlns:wps="http://schemas.microsoft.com/office/word/2010/wordprocessingShape" mc:Ignorable="w14 w15 w16se w16cid w16 w16cex w16sdtdh wp14">
   <w:body>
     <w:p>
       <w:pPr>
@@ -41,21 +41,7 @@
         <w:rPr>
           <w:rFonts w:ascii="Arial" w:hAnsi="Arial" w:cs="Arial"/>
         </w:rPr>
-        <w:t>{{</w:t>
-      </w:r>
-      <w:proofErr w:type="spellStart"/>
-      <w:r>
-        <w:rPr>
-          <w:rFonts w:ascii="Arial" w:hAnsi="Arial" w:cs="Arial"/>
-        </w:rPr>
-        <w:t>user.name.full</w:t>
-      </w:r>
-      <w:proofErr w:type="spellEnd"/>
-      <w:r>
-        <w:rPr>
-          <w:rFonts w:ascii="Arial" w:hAnsi="Arial" w:cs="Arial"/>
-        </w:rPr>
-        <w:t>(middle='full')}}</w:t>
+        <w:t>{{user.name.full(middle='full')}}</w:t>
       </w:r>
       <w:r>
         <w:rPr>
@@ -73,35 +59,31 @@
         <w:rPr>
           <w:rFonts w:ascii="Arial" w:hAnsi="Arial" w:cs="Arial"/>
         </w:rPr>
-        <w:t>{{</w:t>
-      </w:r>
-      <w:proofErr w:type="spellStart"/>
-      <w:r>
-        <w:rPr>
-          <w:rFonts w:ascii="Arial" w:hAnsi="Arial" w:cs="Arial"/>
-        </w:rPr>
-        <w:t>user.address.line_one</w:t>
-      </w:r>
-      <w:proofErr w:type="spellEnd"/>
-      <w:r>
-        <w:rPr>
-          <w:rFonts w:ascii="Arial" w:hAnsi="Arial" w:cs="Arial"/>
-        </w:rPr>
-        <w:t>(bare = True)}}, {{</w:t>
-      </w:r>
-      <w:proofErr w:type="spellStart"/>
-      <w:r>
-        <w:rPr>
-          <w:rFonts w:ascii="Arial" w:hAnsi="Arial" w:cs="Arial"/>
-        </w:rPr>
-        <w:t>user.address.line_two</w:t>
-      </w:r>
-      <w:proofErr w:type="spellEnd"/>
-      <w:r>
-        <w:rPr>
-          <w:rFonts w:ascii="Arial" w:hAnsi="Arial" w:cs="Arial"/>
-        </w:rPr>
-        <w:t>()}}</w:t>
+        <w:t>{% if user.in_america %}</w:t>
+      </w:r>
+      <w:r>
+        <w:rPr>
+          <w:rFonts w:ascii="Arial" w:hAnsi="Arial" w:cs="Arial"/>
+        </w:rPr>
+        <w:t>{{user.address.line_one(bare = True)}}, {{user.address.line_two()}}</w:t>
+      </w:r>
+      <w:r>
+        <w:rPr>
+          <w:rFonts w:ascii="Arial" w:hAnsi="Arial" w:cs="Arial"/>
+        </w:rPr>
+        <w:t>{% else %}{{user.intl_address_1}}, {{user</w:t>
+      </w:r>
+      <w:r>
+        <w:rPr>
+          <w:rFonts w:ascii="Arial" w:hAnsi="Arial" w:cs="Arial"/>
+        </w:rPr>
+        <w:t>.</w:t>
+      </w:r>
+      <w:r>
+        <w:rPr>
+          <w:rFonts w:ascii="Arial" w:hAnsi="Arial" w:cs="Arial"/>
+        </w:rPr>
+        <w:t>intl_address_2}}{% endif %}</w:t>
       </w:r>
       <w:r>
         <w:rPr>
@@ -113,35 +95,7 @@
         <w:rPr>
           <w:rFonts w:ascii="Arial" w:hAnsi="Arial" w:cs="Arial"/>
         </w:rPr>
-        <w:t xml:space="preserve"> {% if </w:t>
-      </w:r>
-      <w:proofErr w:type="spellStart"/>
-      <w:r>
-        <w:rPr>
-          <w:rFonts w:ascii="Arial" w:hAnsi="Arial" w:cs="Arial"/>
-        </w:rPr>
-        <w:t>poa_type</w:t>
-      </w:r>
-      <w:proofErr w:type="spellEnd"/>
-      <w:r>
-        <w:rPr>
-          <w:rFonts w:ascii="Arial" w:hAnsi="Arial" w:cs="Arial"/>
-        </w:rPr>
-        <w:t xml:space="preserve"> ==”Health care” %}Durable Power of Attorney for Health Care dated {{</w:t>
-      </w:r>
-      <w:proofErr w:type="spellStart"/>
-      <w:r>
-        <w:rPr>
-          <w:rFonts w:ascii="Arial" w:hAnsi="Arial" w:cs="Arial"/>
-        </w:rPr>
-        <w:t>health_start_date</w:t>
-      </w:r>
-      <w:proofErr w:type="spellEnd"/>
-      <w:r>
-        <w:rPr>
-          <w:rFonts w:ascii="Arial" w:hAnsi="Arial" w:cs="Arial"/>
-        </w:rPr>
-        <w:t>}}</w:t>
+        <w:t xml:space="preserve"> {% if poa_type ==”Health care” %}Durable Power of Attorney for Health Care dated {{health_start_date}}</w:t>
       </w:r>
       <w:r>
         <w:rPr>
@@ -161,7 +115,6 @@
         </w:rPr>
         <w:t xml:space="preserve">{% </w:t>
       </w:r>
-      <w:proofErr w:type="spellStart"/>
       <w:r>
         <w:rPr>
           <w:rFonts w:ascii="Arial" w:hAnsi="Arial" w:cs="Arial"/>
@@ -172,62 +125,49 @@
         <w:rPr>
           <w:rFonts w:ascii="Arial" w:hAnsi="Arial" w:cs="Arial"/>
         </w:rPr>
-        <w:t>if</w:t>
-      </w:r>
-      <w:proofErr w:type="spellEnd"/>
+        <w:t>if p</w:t>
+      </w:r>
+      <w:r>
+        <w:rPr>
+          <w:rFonts w:ascii="Arial" w:hAnsi="Arial" w:cs="Arial"/>
+        </w:rPr>
+        <w:t>o</w:t>
+      </w:r>
+      <w:r>
+        <w:rPr>
+          <w:rFonts w:ascii="Arial" w:hAnsi="Arial" w:cs="Arial"/>
+        </w:rPr>
+        <w:t>a_type == “Property” %}Durable Power of Attorney for Property dated {{property_start_date}}</w:t>
+      </w:r>
+      <w:r>
+        <w:rPr>
+          <w:rFonts w:ascii="Arial" w:hAnsi="Arial" w:cs="Arial"/>
+        </w:rPr>
+        <w:t>,</w:t>
+      </w:r>
       <w:r>
         <w:rPr>
           <w:rFonts w:ascii="Arial" w:hAnsi="Arial" w:cs="Arial"/>
         </w:rPr>
         <w:t xml:space="preserve"> </w:t>
       </w:r>
-      <w:proofErr w:type="spellStart"/>
-      <w:r>
-        <w:rPr>
-          <w:rFonts w:ascii="Arial" w:hAnsi="Arial" w:cs="Arial"/>
-        </w:rPr>
-        <w:t>p</w:t>
-      </w:r>
-      <w:r>
-        <w:rPr>
-          <w:rFonts w:ascii="Arial" w:hAnsi="Arial" w:cs="Arial"/>
-        </w:rPr>
-        <w:t>o</w:t>
-      </w:r>
-      <w:r>
-        <w:rPr>
-          <w:rFonts w:ascii="Arial" w:hAnsi="Arial" w:cs="Arial"/>
-        </w:rPr>
-        <w:t>a_type</w:t>
-      </w:r>
-      <w:proofErr w:type="spellEnd"/>
-      <w:r>
-        <w:rPr>
-          <w:rFonts w:ascii="Arial" w:hAnsi="Arial" w:cs="Arial"/>
-        </w:rPr>
-        <w:t xml:space="preserve"> == “Property” %}Durable Power of Attorney for Property </w:t>
-      </w:r>
-      <w:bookmarkStart w:id="0" w:name="_GoBack"/>
-      <w:bookmarkEnd w:id="0"/>
-      <w:r>
-        <w:rPr>
-          <w:rFonts w:ascii="Arial" w:hAnsi="Arial" w:cs="Arial"/>
-        </w:rPr>
-        <w:t>dated {{</w:t>
-      </w:r>
-      <w:proofErr w:type="spellStart"/>
-      <w:r>
-        <w:rPr>
-          <w:rFonts w:ascii="Arial" w:hAnsi="Arial" w:cs="Arial"/>
-        </w:rPr>
-        <w:t>property_start_date</w:t>
-      </w:r>
-      <w:proofErr w:type="spellEnd"/>
-      <w:r>
-        <w:rPr>
-          <w:rFonts w:ascii="Arial" w:hAnsi="Arial" w:cs="Arial"/>
-        </w:rPr>
-        <w:t>}}</w:t>
+      <w:r>
+        <w:rPr>
+          <w:rFonts w:ascii="Arial" w:hAnsi="Arial" w:cs="Arial"/>
+        </w:rPr>
+        <w:t xml:space="preserve">{% </w:t>
+      </w:r>
+      <w:r>
+        <w:rPr>
+          <w:rFonts w:ascii="Arial" w:hAnsi="Arial" w:cs="Arial"/>
+        </w:rPr>
+        <w:t>elif</w:t>
+      </w:r>
+      <w:r>
+        <w:rPr>
+          <w:rFonts w:ascii="Arial" w:hAnsi="Arial" w:cs="Arial"/>
+        </w:rPr>
+        <w:t xml:space="preserve"> poa_type == “Both” %}Durable Power of Attorney for Health Care dated {{health_start_date}}</w:t>
       </w:r>
       <w:r>
         <w:rPr>
@@ -239,7 +179,73 @@
         <w:rPr>
           <w:rFonts w:ascii="Arial" w:hAnsi="Arial" w:cs="Arial"/>
         </w:rPr>
-        <w:t xml:space="preserve"> </w:t>
+        <w:t xml:space="preserve"> and the Durable Po</w:t>
+      </w:r>
+      <w:r>
+        <w:rPr>
+          <w:rFonts w:ascii="Arial" w:hAnsi="Arial" w:cs="Arial"/>
+        </w:rPr>
+        <w:t>wer of Attorney for Property</w:t>
+      </w:r>
+      <w:r>
+        <w:rPr>
+          <w:rFonts w:ascii="Arial" w:hAnsi="Arial" w:cs="Arial"/>
+        </w:rPr>
+        <w:t xml:space="preserve"> dated {{property_start_date}}</w:t>
+      </w:r>
+      <w:r>
+        <w:rPr>
+          <w:rFonts w:ascii="Arial" w:hAnsi="Arial" w:cs="Arial"/>
+        </w:rPr>
+        <w:t>,</w:t>
+      </w:r>
+      <w:r>
+        <w:rPr>
+          <w:rFonts w:ascii="Arial" w:hAnsi="Arial" w:cs="Arial"/>
+        </w:rPr>
+        <w:t xml:space="preserve"> {% endif %}</w:t>
+      </w:r>
+      <w:r>
+        <w:rPr>
+          <w:rFonts w:ascii="Arial" w:hAnsi="Arial" w:cs="Arial"/>
+        </w:rPr>
+        <w:t>created by {{principal.name.full(middle=’full’)}}.</w:t>
+      </w:r>
+      <w:r>
+        <w:rPr>
+          <w:rFonts w:ascii="Arial" w:hAnsi="Arial" w:cs="Arial"/>
+        </w:rPr>
+        <w:t xml:space="preserve"> My resignation is effective {% if poa_type == “Health care” %</w:t>
+      </w:r>
+      <w:r>
+        <w:rPr>
+          <w:rFonts w:ascii="Arial" w:hAnsi="Arial" w:cs="Arial"/>
+        </w:rPr>
+        <w:t>}{{health_end_date}}.</w:t>
+      </w:r>
+      <w:r>
+        <w:rPr>
+          <w:rFonts w:ascii="Arial" w:hAnsi="Arial" w:cs="Arial"/>
+        </w:rPr>
+        <w:t>{%</w:t>
+      </w:r>
+      <w:r>
+        <w:rPr>
+          <w:rFonts w:ascii="Arial" w:hAnsi="Arial" w:cs="Arial"/>
+        </w:rPr>
+        <w:t>elif</w:t>
+      </w:r>
+      <w:r>
+        <w:rPr>
+          <w:rFonts w:ascii="Arial" w:hAnsi="Arial" w:cs="Arial"/>
+        </w:rPr>
+        <w:t xml:space="preserve"> poa_type == “Property” %}{</w:t>
+      </w:r>
+      <w:r>
+        <w:rPr>
+          <w:rFonts w:ascii="Arial" w:hAnsi="Arial" w:cs="Arial"/>
+        </w:rPr>
+        <w:t xml:space="preserve">{property_end_date}}. </w:t>
       </w:r>
       <w:r>
         <w:rPr>
@@ -247,47 +253,17 @@
         </w:rPr>
         <w:t xml:space="preserve">{% </w:t>
       </w:r>
-      <w:proofErr w:type="spellStart"/>
       <w:r>
         <w:rPr>
           <w:rFonts w:ascii="Arial" w:hAnsi="Arial" w:cs="Arial"/>
         </w:rPr>
         <w:t>elif</w:t>
       </w:r>
-      <w:proofErr w:type="spellEnd"/>
-      <w:r>
-        <w:rPr>
-          <w:rFonts w:ascii="Arial" w:hAnsi="Arial" w:cs="Arial"/>
-        </w:rPr>
-        <w:t xml:space="preserve"> </w:t>
-      </w:r>
-      <w:proofErr w:type="spellStart"/>
-      <w:r>
-        <w:rPr>
-          <w:rFonts w:ascii="Arial" w:hAnsi="Arial" w:cs="Arial"/>
-        </w:rPr>
-        <w:t>poa_type</w:t>
-      </w:r>
-      <w:proofErr w:type="spellEnd"/>
-      <w:r>
-        <w:rPr>
-          <w:rFonts w:ascii="Arial" w:hAnsi="Arial" w:cs="Arial"/>
-        </w:rPr>
-        <w:t xml:space="preserve"> == “Both” %}Durable Power of Attorney for Health Care dated {{</w:t>
-      </w:r>
-      <w:proofErr w:type="spellStart"/>
-      <w:r>
-        <w:rPr>
-          <w:rFonts w:ascii="Arial" w:hAnsi="Arial" w:cs="Arial"/>
-        </w:rPr>
-        <w:t>health_start_date</w:t>
-      </w:r>
-      <w:proofErr w:type="spellEnd"/>
-      <w:r>
-        <w:rPr>
-          <w:rFonts w:ascii="Arial" w:hAnsi="Arial" w:cs="Arial"/>
-        </w:rPr>
-        <w:t>}}</w:t>
+      <w:r>
+        <w:rPr>
+          <w:rFonts w:ascii="Arial" w:hAnsi="Arial" w:cs="Arial"/>
+        </w:rPr>
+        <w:t xml:space="preserve"> poa_type == “Both” %}for the Durable Power of Attorney for Health care on {{health_end_date}}</w:t>
       </w:r>
       <w:r>
         <w:rPr>
@@ -299,289 +275,7 @@
         <w:rPr>
           <w:rFonts w:ascii="Arial" w:hAnsi="Arial" w:cs="Arial"/>
         </w:rPr>
-        <w:t xml:space="preserve"> and the Durable Po</w:t>
-      </w:r>
-      <w:r>
-        <w:rPr>
-          <w:rFonts w:ascii="Arial" w:hAnsi="Arial" w:cs="Arial"/>
-        </w:rPr>
-        <w:t>wer of Attorney for Property</w:t>
-      </w:r>
-      <w:r>
-        <w:rPr>
-          <w:rFonts w:ascii="Arial" w:hAnsi="Arial" w:cs="Arial"/>
-        </w:rPr>
-        <w:t xml:space="preserve"> dated {{</w:t>
-      </w:r>
-      <w:proofErr w:type="spellStart"/>
-      <w:r>
-        <w:rPr>
-          <w:rFonts w:ascii="Arial" w:hAnsi="Arial" w:cs="Arial"/>
-        </w:rPr>
-        <w:t>property_start_date</w:t>
-      </w:r>
-      <w:proofErr w:type="spellEnd"/>
-      <w:r>
-        <w:rPr>
-          <w:rFonts w:ascii="Arial" w:hAnsi="Arial" w:cs="Arial"/>
-        </w:rPr>
-        <w:t>}}</w:t>
-      </w:r>
-      <w:r>
-        <w:rPr>
-          <w:rFonts w:ascii="Arial" w:hAnsi="Arial" w:cs="Arial"/>
-        </w:rPr>
-        <w:t>,</w:t>
-      </w:r>
-      <w:r>
-        <w:rPr>
-          <w:rFonts w:ascii="Arial" w:hAnsi="Arial" w:cs="Arial"/>
-        </w:rPr>
-        <w:t xml:space="preserve"> {% </w:t>
-      </w:r>
-      <w:proofErr w:type="spellStart"/>
-      <w:r>
-        <w:rPr>
-          <w:rFonts w:ascii="Arial" w:hAnsi="Arial" w:cs="Arial"/>
-        </w:rPr>
-        <w:t>endif</w:t>
-      </w:r>
-      <w:proofErr w:type="spellEnd"/>
-      <w:r>
-        <w:rPr>
-          <w:rFonts w:ascii="Arial" w:hAnsi="Arial" w:cs="Arial"/>
-        </w:rPr>
-        <w:t xml:space="preserve"> %}</w:t>
-      </w:r>
-      <w:r>
-        <w:rPr>
-          <w:rFonts w:ascii="Arial" w:hAnsi="Arial" w:cs="Arial"/>
-        </w:rPr>
-        <w:t>created by {{</w:t>
-      </w:r>
-      <w:proofErr w:type="spellStart"/>
-      <w:r>
-        <w:rPr>
-          <w:rFonts w:ascii="Arial" w:hAnsi="Arial" w:cs="Arial"/>
-        </w:rPr>
-        <w:t>principal.name.full</w:t>
-      </w:r>
-      <w:proofErr w:type="spellEnd"/>
-      <w:r>
-        <w:rPr>
-          <w:rFonts w:ascii="Arial" w:hAnsi="Arial" w:cs="Arial"/>
-        </w:rPr>
-        <w:t>(middle=’full’)}}.</w:t>
-      </w:r>
-      <w:r>
-        <w:rPr>
-          <w:rFonts w:ascii="Arial" w:hAnsi="Arial" w:cs="Arial"/>
-        </w:rPr>
-        <w:t xml:space="preserve"> My resignation is effective {% if </w:t>
-      </w:r>
-      <w:proofErr w:type="spellStart"/>
-      <w:r>
-        <w:rPr>
-          <w:rFonts w:ascii="Arial" w:hAnsi="Arial" w:cs="Arial"/>
-        </w:rPr>
-        <w:t>poa_type</w:t>
-      </w:r>
-      <w:proofErr w:type="spellEnd"/>
-      <w:r>
-        <w:rPr>
-          <w:rFonts w:ascii="Arial" w:hAnsi="Arial" w:cs="Arial"/>
-        </w:rPr>
-        <w:t xml:space="preserve"> == “Health care” </w:t>
-      </w:r>
-      <w:proofErr w:type="gramStart"/>
-      <w:r>
-        <w:rPr>
-          <w:rFonts w:ascii="Arial" w:hAnsi="Arial" w:cs="Arial"/>
-        </w:rPr>
-        <w:t>%</w:t>
-      </w:r>
-      <w:r>
-        <w:rPr>
-          <w:rFonts w:ascii="Arial" w:hAnsi="Arial" w:cs="Arial"/>
-        </w:rPr>
-        <w:t>}{</w:t>
-      </w:r>
-      <w:proofErr w:type="gramEnd"/>
-      <w:r>
-        <w:rPr>
-          <w:rFonts w:ascii="Arial" w:hAnsi="Arial" w:cs="Arial"/>
-        </w:rPr>
-        <w:t>{</w:t>
-      </w:r>
-      <w:proofErr w:type="spellStart"/>
-      <w:r>
-        <w:rPr>
-          <w:rFonts w:ascii="Arial" w:hAnsi="Arial" w:cs="Arial"/>
-        </w:rPr>
-        <w:t>health_end_date</w:t>
-      </w:r>
-      <w:proofErr w:type="spellEnd"/>
-      <w:r>
-        <w:rPr>
-          <w:rFonts w:ascii="Arial" w:hAnsi="Arial" w:cs="Arial"/>
-        </w:rPr>
-        <w:t>}}.</w:t>
-      </w:r>
-      <w:r>
-        <w:rPr>
-          <w:rFonts w:ascii="Arial" w:hAnsi="Arial" w:cs="Arial"/>
-        </w:rPr>
-        <w:t>{%</w:t>
-      </w:r>
-      <w:proofErr w:type="spellStart"/>
-      <w:r>
-        <w:rPr>
-          <w:rFonts w:ascii="Arial" w:hAnsi="Arial" w:cs="Arial"/>
-        </w:rPr>
-        <w:t>elif</w:t>
-      </w:r>
-      <w:proofErr w:type="spellEnd"/>
-      <w:r>
-        <w:rPr>
-          <w:rFonts w:ascii="Arial" w:hAnsi="Arial" w:cs="Arial"/>
-        </w:rPr>
-        <w:t xml:space="preserve"> </w:t>
-      </w:r>
-      <w:proofErr w:type="spellStart"/>
-      <w:r>
-        <w:rPr>
-          <w:rFonts w:ascii="Arial" w:hAnsi="Arial" w:cs="Arial"/>
-        </w:rPr>
-        <w:t>poa_type</w:t>
-      </w:r>
-      <w:proofErr w:type="spellEnd"/>
-      <w:r>
-        <w:rPr>
-          <w:rFonts w:ascii="Arial" w:hAnsi="Arial" w:cs="Arial"/>
-        </w:rPr>
-        <w:t xml:space="preserve"> == “Property” %}{</w:t>
-      </w:r>
-      <w:r>
-        <w:rPr>
-          <w:rFonts w:ascii="Arial" w:hAnsi="Arial" w:cs="Arial"/>
-        </w:rPr>
-        <w:t>{</w:t>
-      </w:r>
-      <w:proofErr w:type="spellStart"/>
-      <w:r>
-        <w:rPr>
-          <w:rFonts w:ascii="Arial" w:hAnsi="Arial" w:cs="Arial"/>
-        </w:rPr>
-        <w:t>property_end_date</w:t>
-      </w:r>
-      <w:proofErr w:type="spellEnd"/>
-      <w:r>
-        <w:rPr>
-          <w:rFonts w:ascii="Arial" w:hAnsi="Arial" w:cs="Arial"/>
-        </w:rPr>
-        <w:t xml:space="preserve">}}. </w:t>
-      </w:r>
-      <w:r>
-        <w:rPr>
-          <w:rFonts w:ascii="Arial" w:hAnsi="Arial" w:cs="Arial"/>
-        </w:rPr>
-        <w:t xml:space="preserve">{% </w:t>
-      </w:r>
-      <w:proofErr w:type="spellStart"/>
-      <w:r>
-        <w:rPr>
-          <w:rFonts w:ascii="Arial" w:hAnsi="Arial" w:cs="Arial"/>
-        </w:rPr>
-        <w:t>elif</w:t>
-      </w:r>
-      <w:proofErr w:type="spellEnd"/>
-      <w:r>
-        <w:rPr>
-          <w:rFonts w:ascii="Arial" w:hAnsi="Arial" w:cs="Arial"/>
-        </w:rPr>
-        <w:t xml:space="preserve"> </w:t>
-      </w:r>
-      <w:proofErr w:type="spellStart"/>
-      <w:r>
-        <w:rPr>
-          <w:rFonts w:ascii="Arial" w:hAnsi="Arial" w:cs="Arial"/>
-        </w:rPr>
-        <w:t>poa_type</w:t>
-      </w:r>
-      <w:proofErr w:type="spellEnd"/>
-      <w:r>
-        <w:rPr>
-          <w:rFonts w:ascii="Arial" w:hAnsi="Arial" w:cs="Arial"/>
-        </w:rPr>
-        <w:t xml:space="preserve"> == “Both” </w:t>
-      </w:r>
-      <w:proofErr w:type="gramStart"/>
-      <w:r>
-        <w:rPr>
-          <w:rFonts w:ascii="Arial" w:hAnsi="Arial" w:cs="Arial"/>
-        </w:rPr>
-        <w:t>%}for</w:t>
-      </w:r>
-      <w:proofErr w:type="gramEnd"/>
-      <w:r>
-        <w:rPr>
-          <w:rFonts w:ascii="Arial" w:hAnsi="Arial" w:cs="Arial"/>
-        </w:rPr>
-        <w:t xml:space="preserve"> the Durable Power of Attorney for Health care on {{</w:t>
-      </w:r>
-      <w:proofErr w:type="spellStart"/>
-      <w:r>
-        <w:rPr>
-          <w:rFonts w:ascii="Arial" w:hAnsi="Arial" w:cs="Arial"/>
-        </w:rPr>
-        <w:t>health_end_date</w:t>
-      </w:r>
-      <w:proofErr w:type="spellEnd"/>
-      <w:r>
-        <w:rPr>
-          <w:rFonts w:ascii="Arial" w:hAnsi="Arial" w:cs="Arial"/>
-        </w:rPr>
-        <w:t>}}</w:t>
-      </w:r>
-      <w:r>
-        <w:rPr>
-          <w:rFonts w:ascii="Arial" w:hAnsi="Arial" w:cs="Arial"/>
-        </w:rPr>
-        <w:t>,</w:t>
-      </w:r>
-      <w:r>
-        <w:rPr>
-          <w:rFonts w:ascii="Arial" w:hAnsi="Arial" w:cs="Arial"/>
-        </w:rPr>
-        <w:t xml:space="preserve"> and is effective for the Durable Power of Attorney for Property on {{</w:t>
-      </w:r>
-      <w:proofErr w:type="spellStart"/>
-      <w:r>
-        <w:rPr>
-          <w:rFonts w:ascii="Arial" w:hAnsi="Arial" w:cs="Arial"/>
-        </w:rPr>
-        <w:t>property_end_date</w:t>
-      </w:r>
-      <w:proofErr w:type="spellEnd"/>
-      <w:r>
-        <w:rPr>
-          <w:rFonts w:ascii="Arial" w:hAnsi="Arial" w:cs="Arial"/>
-        </w:rPr>
-        <w:t xml:space="preserve">}}.{% </w:t>
-      </w:r>
-      <w:proofErr w:type="spellStart"/>
-      <w:r>
-        <w:rPr>
-          <w:rFonts w:ascii="Arial" w:hAnsi="Arial" w:cs="Arial"/>
-        </w:rPr>
-        <w:t>endif</w:t>
-      </w:r>
-      <w:proofErr w:type="spellEnd"/>
-      <w:r>
-        <w:rPr>
-          <w:rFonts w:ascii="Arial" w:hAnsi="Arial" w:cs="Arial"/>
-        </w:rPr>
-        <w:t xml:space="preserve"> %}</w:t>
+        <w:t xml:space="preserve"> and is effective for the Durable Power of Attorney for Property on {{property_end_date}}.{% endif %}</w:t>
       </w:r>
     </w:p>
     <w:p>
@@ -762,17 +456,8 @@
           <w:sz w:val="22"/>
           <w:szCs w:val="22"/>
         </w:rPr>
-        <w:t xml:space="preserve">_________________________________, personally known to me (or proved to me on the basis of satisfactory evidence) to be the person whose name is subscribed to within the </w:t>
-      </w:r>
-      <w:r>
-        <w:rPr>
-          <w:rFonts w:ascii="Arial" w:hAnsi="Arial" w:cs="Arial"/>
-          <w:color w:val="000000"/>
-          <w:sz w:val="22"/>
-          <w:szCs w:val="22"/>
-        </w:rPr>
         <w:lastRenderedPageBreak/>
-        <w:t>instrument, and acknowledged to me that she/he executed the same in her/his authorized capacity, and that by her/his signature on the instrument the person, or the entity upon behalf of which the person acted, executed the instrument.</w:t>
+        <w:t>_________________________________, personally known to me (or proved to me on the basis of satisfactory evidence) to be the person whose name is subscribed to within the instrument, and acknowledged to me that she/he executed the same in her/his authorized capacity, and that by her/his signature on the instrument the person, or the entity upon behalf of which the person acted, executed the instrument.</w:t>
       </w:r>
     </w:p>
     <w:p/>
@@ -829,7 +514,7 @@
 </file>
 
 <file path=word/styles.xml><?xml version="1.0" encoding="utf-8"?>
-<w:styles xmlns:mc="http://schemas.openxmlformats.org/markup-compatibility/2006" xmlns:r="http://schemas.openxmlformats.org/officeDocument/2006/relationships" xmlns:w="http://schemas.openxmlformats.org/wordprocessingml/2006/main" xmlns:w14="http://schemas.microsoft.com/office/word/2010/wordml" xmlns:w15="http://schemas.microsoft.com/office/word/2012/wordml" xmlns:w16se="http://schemas.microsoft.com/office/word/2015/wordml/symex" mc:Ignorable="w14 w15 w16se">
+<w:styles xmlns:mc="http://schemas.openxmlformats.org/markup-compatibility/2006" xmlns:r="http://schemas.openxmlformats.org/officeDocument/2006/relationships" xmlns:w="http://schemas.openxmlformats.org/wordprocessingml/2006/main" xmlns:w14="http://schemas.microsoft.com/office/word/2010/wordml" xmlns:w15="http://schemas.microsoft.com/office/word/2012/wordml" xmlns:w16cex="http://schemas.microsoft.com/office/word/2018/wordml/cex" xmlns:w16cid="http://schemas.microsoft.com/office/word/2016/wordml/cid" xmlns:w16="http://schemas.microsoft.com/office/word/2018/wordml" xmlns:w16sdtdh="http://schemas.microsoft.com/office/word/2020/wordml/sdtdatahash" xmlns:w16se="http://schemas.microsoft.com/office/word/2015/wordml/symex" mc:Ignorable="w14 w15 w16se w16cid w16 w16cex w16sdtdh">
   <w:docDefaults>
     <w:rPrDefault>
       <w:rPr>
@@ -845,7 +530,7 @@
       </w:pPr>
     </w:pPrDefault>
   </w:docDefaults>
-  <w:latentStyles w:defLockedState="0" w:defUIPriority="99" w:defSemiHidden="0" w:defUnhideWhenUsed="0" w:defQFormat="0" w:count="371">
+  <w:latentStyles w:defLockedState="0" w:defUIPriority="99" w:defSemiHidden="0" w:defUnhideWhenUsed="0" w:defQFormat="0" w:count="376">
     <w:lsdException w:name="Normal" w:uiPriority="0" w:qFormat="1"/>
     <w:lsdException w:name="heading 1" w:uiPriority="9" w:qFormat="1"/>
     <w:lsdException w:name="heading 2" w:semiHidden="1" w:uiPriority="9" w:unhideWhenUsed="1" w:qFormat="1"/>
@@ -1217,6 +902,11 @@
     <w:lsdException w:name="List Table 5 Dark Accent 6" w:uiPriority="50"/>
     <w:lsdException w:name="List Table 6 Colorful Accent 6" w:uiPriority="51"/>
     <w:lsdException w:name="List Table 7 Colorful Accent 6" w:uiPriority="52"/>
+    <w:lsdException w:name="Mention" w:semiHidden="1" w:unhideWhenUsed="1"/>
+    <w:lsdException w:name="Smart Hyperlink" w:semiHidden="1" w:unhideWhenUsed="1"/>
+    <w:lsdException w:name="Hashtag" w:semiHidden="1" w:unhideWhenUsed="1"/>
+    <w:lsdException w:name="Unresolved Mention" w:semiHidden="1" w:unhideWhenUsed="1"/>
+    <w:lsdException w:name="Smart Link" w:semiHidden="1" w:unhideWhenUsed="1"/>
   </w:latentStyles>
   <w:style w:type="paragraph" w:default="1" w:styleId="Normal">
     <w:name w:val="Normal"/>

</xml_diff>